<commit_message>
Update Requisitos da Disciplina.docx
</commit_message>
<xml_diff>
--- a/documentos/Testes e Qualidade de Software (DevOps)/Requisitos da Disciplina.docx
+++ b/documentos/Testes e Qualidade de Software (DevOps)/Requisitos da Disciplina.docx
@@ -745,8 +745,8 @@
         <w:br w:type="page"/>
       </w:r>
     </w:p>
-    <w:bookmarkStart w:id="0" w:name="_Toc137010869" w:displacedByCustomXml="next"/>
-    <w:bookmarkStart w:id="1" w:name="_Toc146043530" w:displacedByCustomXml="next"/>
+    <w:bookmarkStart w:id="0" w:name="_Toc146043530" w:displacedByCustomXml="next"/>
+    <w:bookmarkStart w:id="1" w:name="_Toc137010869" w:displacedByCustomXml="next"/>
     <w:sdt>
       <w:sdtPr>
         <w:rPr>
@@ -801,12 +801,11 @@
           <w:r>
             <w:fldChar w:fldCharType="separate"/>
           </w:r>
-          <w:hyperlink w:anchor="_Toc178804219" w:history="1">
+          <w:hyperlink w:anchor="_Toc183029123" w:history="1">
             <w:r>
               <w:rPr>
                 <w:rStyle w:val="Hyperlink"/>
                 <w:noProof/>
-                <w:color w:val="auto"/>
               </w:rPr>
               <w:t>1.</w:t>
             </w:r>
@@ -826,7 +825,6 @@
               <w:rPr>
                 <w:rStyle w:val="Hyperlink"/>
                 <w:noProof/>
-                <w:color w:val="auto"/>
               </w:rPr>
               <w:t>INTRODUÇÃO</w:t>
             </w:r>
@@ -849,7 +847,7 @@
                 <w:noProof/>
                 <w:webHidden/>
               </w:rPr>
-              <w:instrText xml:space="preserve"> PAGEREF _Toc178804219 \h </w:instrText>
+              <w:instrText xml:space="preserve"> PAGEREF _Toc183029123 \h </w:instrText>
             </w:r>
             <w:r>
               <w:rPr>
@@ -896,12 +894,11 @@
               <w14:ligatures w14:val="standardContextual"/>
             </w:rPr>
           </w:pPr>
-          <w:hyperlink w:anchor="_Toc178804220" w:history="1">
+          <w:hyperlink w:anchor="_Toc183029124" w:history="1">
             <w:r>
               <w:rPr>
                 <w:rStyle w:val="Hyperlink"/>
                 <w:noProof/>
-                <w:color w:val="auto"/>
               </w:rPr>
               <w:t>2.</w:t>
             </w:r>
@@ -921,7 +918,6 @@
               <w:rPr>
                 <w:rStyle w:val="Hyperlink"/>
                 <w:noProof/>
-                <w:color w:val="auto"/>
               </w:rPr>
               <w:t>Teste de Software</w:t>
             </w:r>
@@ -944,7 +940,7 @@
                 <w:noProof/>
                 <w:webHidden/>
               </w:rPr>
-              <w:instrText xml:space="preserve"> PAGEREF _Toc178804220 \h </w:instrText>
+              <w:instrText xml:space="preserve"> PAGEREF _Toc183029124 \h </w:instrText>
             </w:r>
             <w:r>
               <w:rPr>
@@ -991,12 +987,11 @@
               <w14:ligatures w14:val="standardContextual"/>
             </w:rPr>
           </w:pPr>
-          <w:hyperlink w:anchor="_Toc178804221" w:history="1">
+          <w:hyperlink w:anchor="_Toc183029125" w:history="1">
             <w:r>
               <w:rPr>
                 <w:rStyle w:val="Hyperlink"/>
                 <w:noProof/>
-                <w:color w:val="auto"/>
               </w:rPr>
               <w:t>2.1.</w:t>
             </w:r>
@@ -1016,9 +1011,8 @@
               <w:rPr>
                 <w:rStyle w:val="Hyperlink"/>
                 <w:noProof/>
-                <w:color w:val="auto"/>
               </w:rPr>
-              <w:t>Plano de Teste</w:t>
+              <w:t>Apresentar 2 testes unitários.</w:t>
             </w:r>
             <w:r>
               <w:rPr>
@@ -1039,7 +1033,7 @@
                 <w:noProof/>
                 <w:webHidden/>
               </w:rPr>
-              <w:instrText xml:space="preserve"> PAGEREF _Toc178804221 \h </w:instrText>
+              <w:instrText xml:space="preserve"> PAGEREF _Toc183029125 \h </w:instrText>
             </w:r>
             <w:r>
               <w:rPr>
@@ -1086,12 +1080,11 @@
               <w14:ligatures w14:val="standardContextual"/>
             </w:rPr>
           </w:pPr>
-          <w:hyperlink w:anchor="_Toc178804222" w:history="1">
+          <w:hyperlink w:anchor="_Toc183029126" w:history="1">
             <w:r>
               <w:rPr>
                 <w:rStyle w:val="Hyperlink"/>
                 <w:noProof/>
-                <w:color w:val="auto"/>
               </w:rPr>
               <w:t>2.2.</w:t>
             </w:r>
@@ -1111,9 +1104,8 @@
               <w:rPr>
                 <w:rStyle w:val="Hyperlink"/>
                 <w:noProof/>
-                <w:color w:val="auto"/>
               </w:rPr>
-              <w:t>Apresentar 2 testes unitários.</w:t>
+              <w:t>Apresentar 2 testes de integração</w:t>
             </w:r>
             <w:r>
               <w:rPr>
@@ -1134,7 +1126,7 @@
                 <w:noProof/>
                 <w:webHidden/>
               </w:rPr>
-              <w:instrText xml:space="preserve"> PAGEREF _Toc178804222 \h </w:instrText>
+              <w:instrText xml:space="preserve"> PAGEREF _Toc183029126 \h </w:instrText>
             </w:r>
             <w:r>
               <w:rPr>
@@ -1181,14 +1173,13 @@
               <w14:ligatures w14:val="standardContextual"/>
             </w:rPr>
           </w:pPr>
-          <w:hyperlink w:anchor="_Toc178804223" w:history="1">
+          <w:hyperlink w:anchor="_Toc183029127" w:history="1">
             <w:r>
               <w:rPr>
                 <w:rStyle w:val="Hyperlink"/>
                 <w:noProof/>
-                <w:color w:val="auto"/>
               </w:rPr>
-              <w:t>2.3.</w:t>
+              <w:t>3.</w:t>
             </w:r>
             <w:r>
               <w:rPr>
@@ -1206,9 +1197,8 @@
               <w:rPr>
                 <w:rStyle w:val="Hyperlink"/>
                 <w:noProof/>
-                <w:color w:val="auto"/>
               </w:rPr>
-              <w:t>Apresentar 2 testes de integração</w:t>
+              <w:t>Qualidade de Software</w:t>
             </w:r>
             <w:r>
               <w:rPr>
@@ -1229,102 +1219,7 @@
                 <w:noProof/>
                 <w:webHidden/>
               </w:rPr>
-              <w:instrText xml:space="preserve"> PAGEREF _Toc178804223 \h </w:instrText>
-            </w:r>
-            <w:r>
-              <w:rPr>
-                <w:noProof/>
-                <w:webHidden/>
-              </w:rPr>
-            </w:r>
-            <w:r>
-              <w:rPr>
-                <w:noProof/>
-                <w:webHidden/>
-              </w:rPr>
-              <w:fldChar w:fldCharType="separate"/>
-            </w:r>
-            <w:r>
-              <w:rPr>
-                <w:noProof/>
-                <w:webHidden/>
-              </w:rPr>
-              <w:t>3</w:t>
-            </w:r>
-            <w:r>
-              <w:rPr>
-                <w:noProof/>
-                <w:webHidden/>
-              </w:rPr>
-              <w:fldChar w:fldCharType="end"/>
-            </w:r>
-          </w:hyperlink>
-        </w:p>
-        <w:p>
-          <w:pPr>
-            <w:pStyle w:val="Sumrio1"/>
-            <w:tabs>
-              <w:tab w:val="left" w:pos="720"/>
-            </w:tabs>
-            <w:rPr>
-              <w:rFonts w:asciiTheme="minorHAnsi" w:eastAsiaTheme="minorEastAsia" w:hAnsiTheme="minorHAnsi" w:cstheme="minorBidi"/>
-              <w:b w:val="0"/>
-              <w:bCs w:val="0"/>
-              <w:noProof/>
-              <w:kern w:val="2"/>
-              <w:lang w:eastAsia="pt-BR"/>
-              <w14:ligatures w14:val="standardContextual"/>
-            </w:rPr>
-          </w:pPr>
-          <w:hyperlink w:anchor="_Toc178804224" w:history="1">
-            <w:r>
-              <w:rPr>
-                <w:rStyle w:val="Hyperlink"/>
-                <w:noProof/>
-                <w:color w:val="auto"/>
-              </w:rPr>
-              <w:t>2.5.</w:t>
-            </w:r>
-            <w:r>
-              <w:rPr>
-                <w:rFonts w:asciiTheme="minorHAnsi" w:eastAsiaTheme="minorEastAsia" w:hAnsiTheme="minorHAnsi" w:cstheme="minorBidi"/>
-                <w:b w:val="0"/>
-                <w:bCs w:val="0"/>
-                <w:noProof/>
-                <w:kern w:val="2"/>
-                <w:lang w:eastAsia="pt-BR"/>
-                <w14:ligatures w14:val="standardContextual"/>
-              </w:rPr>
-              <w:tab/>
-            </w:r>
-            <w:r>
-              <w:rPr>
-                <w:rStyle w:val="Hyperlink"/>
-                <w:noProof/>
-                <w:color w:val="auto"/>
-              </w:rPr>
-              <w:t>Apresentar um teste de sistema.</w:t>
-            </w:r>
-            <w:r>
-              <w:rPr>
-                <w:noProof/>
-                <w:webHidden/>
-              </w:rPr>
-              <w:tab/>
-            </w:r>
-            <w:r>
-              <w:rPr>
-                <w:noProof/>
-                <w:webHidden/>
-              </w:rPr>
-              <w:fldChar w:fldCharType="begin"/>
-            </w:r>
-            <w:r>
-              <w:rPr>
-                <w:noProof/>
-                <w:webHidden/>
-              </w:rPr>
-              <w:instrText xml:space="preserve"> PAGEREF _Toc178804224 \h </w:instrText>
+              <w:instrText xml:space="preserve"> PAGEREF _Toc183029127 \h </w:instrText>
             </w:r>
             <w:r>
               <w:rPr>
@@ -1371,14 +1266,13 @@
               <w14:ligatures w14:val="standardContextual"/>
             </w:rPr>
           </w:pPr>
-          <w:hyperlink w:anchor="_Toc178804225" w:history="1">
+          <w:hyperlink w:anchor="_Toc183029128" w:history="1">
             <w:r>
               <w:rPr>
                 <w:rStyle w:val="Hyperlink"/>
                 <w:noProof/>
-                <w:color w:val="auto"/>
               </w:rPr>
-              <w:t>3.</w:t>
+              <w:t>3.1.</w:t>
             </w:r>
             <w:r>
               <w:rPr>
@@ -1396,9 +1290,8 @@
               <w:rPr>
                 <w:rStyle w:val="Hyperlink"/>
                 <w:noProof/>
-                <w:color w:val="auto"/>
               </w:rPr>
-              <w:t>Qualidade de Software</w:t>
+              <w:t>Indicar 4 atributos de qualidade de software e informar como foi aplicado no projeto integrador (PI)</w:t>
             </w:r>
             <w:r>
               <w:rPr>
@@ -1419,7 +1312,7 @@
                 <w:noProof/>
                 <w:webHidden/>
               </w:rPr>
-              <w:instrText xml:space="preserve"> PAGEREF _Toc178804225 \h </w:instrText>
+              <w:instrText xml:space="preserve"> PAGEREF _Toc183029128 \h </w:instrText>
             </w:r>
             <w:r>
               <w:rPr>
@@ -1439,7 +1332,7 @@
                 <w:noProof/>
                 <w:webHidden/>
               </w:rPr>
-              <w:t>8</w:t>
+              <w:t>7</w:t>
             </w:r>
             <w:r>
               <w:rPr>
@@ -1466,107 +1359,11 @@
               <w14:ligatures w14:val="standardContextual"/>
             </w:rPr>
           </w:pPr>
-          <w:hyperlink w:anchor="_Toc178804226" w:history="1">
+          <w:hyperlink w:anchor="_Toc183029129" w:history="1">
             <w:r>
               <w:rPr>
                 <w:rStyle w:val="Hyperlink"/>
                 <w:noProof/>
-                <w:color w:val="auto"/>
-              </w:rPr>
-              <w:t>3.1.</w:t>
-            </w:r>
-            <w:r>
-              <w:rPr>
-                <w:rFonts w:asciiTheme="minorHAnsi" w:eastAsiaTheme="minorEastAsia" w:hAnsiTheme="minorHAnsi" w:cstheme="minorBidi"/>
-                <w:b w:val="0"/>
-                <w:bCs w:val="0"/>
-                <w:noProof/>
-                <w:kern w:val="2"/>
-                <w:lang w:eastAsia="pt-BR"/>
-                <w14:ligatures w14:val="standardContextual"/>
-              </w:rPr>
-              <w:tab/>
-            </w:r>
-            <w:r>
-              <w:rPr>
-                <w:rStyle w:val="Hyperlink"/>
-                <w:noProof/>
-                <w:color w:val="auto"/>
-              </w:rPr>
-              <w:t>Indicar 4 atributos de qualidade de software e informar como foi aplicado no projeto integrador (PI)</w:t>
-            </w:r>
-            <w:r>
-              <w:rPr>
-                <w:noProof/>
-                <w:webHidden/>
-              </w:rPr>
-              <w:tab/>
-            </w:r>
-            <w:r>
-              <w:rPr>
-                <w:noProof/>
-                <w:webHidden/>
-              </w:rPr>
-              <w:fldChar w:fldCharType="begin"/>
-            </w:r>
-            <w:r>
-              <w:rPr>
-                <w:noProof/>
-                <w:webHidden/>
-              </w:rPr>
-              <w:instrText xml:space="preserve"> PAGEREF _Toc178804226 \h </w:instrText>
-            </w:r>
-            <w:r>
-              <w:rPr>
-                <w:noProof/>
-                <w:webHidden/>
-              </w:rPr>
-            </w:r>
-            <w:r>
-              <w:rPr>
-                <w:noProof/>
-                <w:webHidden/>
-              </w:rPr>
-              <w:fldChar w:fldCharType="separate"/>
-            </w:r>
-            <w:r>
-              <w:rPr>
-                <w:noProof/>
-                <w:webHidden/>
-              </w:rPr>
-              <w:t>8</w:t>
-            </w:r>
-            <w:r>
-              <w:rPr>
-                <w:noProof/>
-                <w:webHidden/>
-              </w:rPr>
-              <w:fldChar w:fldCharType="end"/>
-            </w:r>
-          </w:hyperlink>
-        </w:p>
-        <w:p>
-          <w:pPr>
-            <w:pStyle w:val="Sumrio1"/>
-            <w:tabs>
-              <w:tab w:val="left" w:pos="720"/>
-            </w:tabs>
-            <w:rPr>
-              <w:rFonts w:asciiTheme="minorHAnsi" w:eastAsiaTheme="minorEastAsia" w:hAnsiTheme="minorHAnsi" w:cstheme="minorBidi"/>
-              <w:b w:val="0"/>
-              <w:bCs w:val="0"/>
-              <w:noProof/>
-              <w:kern w:val="2"/>
-              <w:lang w:eastAsia="pt-BR"/>
-              <w14:ligatures w14:val="standardContextual"/>
-            </w:rPr>
-          </w:pPr>
-          <w:hyperlink w:anchor="_Toc178804227" w:history="1">
-            <w:r>
-              <w:rPr>
-                <w:rStyle w:val="Hyperlink"/>
-                <w:noProof/>
-                <w:color w:val="auto"/>
               </w:rPr>
               <w:t>3.2.</w:t>
             </w:r>
@@ -1586,7 +1383,6 @@
               <w:rPr>
                 <w:rStyle w:val="Hyperlink"/>
                 <w:noProof/>
-                <w:color w:val="auto"/>
               </w:rPr>
               <w:t>Apresentar um Modelo que qualidade de software</w:t>
             </w:r>
@@ -1609,102 +1405,7 @@
                 <w:noProof/>
                 <w:webHidden/>
               </w:rPr>
-              <w:instrText xml:space="preserve"> PAGEREF _Toc178804227 \h </w:instrText>
-            </w:r>
-            <w:r>
-              <w:rPr>
-                <w:noProof/>
-                <w:webHidden/>
-              </w:rPr>
-            </w:r>
-            <w:r>
-              <w:rPr>
-                <w:noProof/>
-                <w:webHidden/>
-              </w:rPr>
-              <w:fldChar w:fldCharType="separate"/>
-            </w:r>
-            <w:r>
-              <w:rPr>
-                <w:noProof/>
-                <w:webHidden/>
-              </w:rPr>
-              <w:t>8</w:t>
-            </w:r>
-            <w:r>
-              <w:rPr>
-                <w:noProof/>
-                <w:webHidden/>
-              </w:rPr>
-              <w:fldChar w:fldCharType="end"/>
-            </w:r>
-          </w:hyperlink>
-        </w:p>
-        <w:p>
-          <w:pPr>
-            <w:pStyle w:val="Sumrio1"/>
-            <w:tabs>
-              <w:tab w:val="left" w:pos="720"/>
-            </w:tabs>
-            <w:rPr>
-              <w:rFonts w:asciiTheme="minorHAnsi" w:eastAsiaTheme="minorEastAsia" w:hAnsiTheme="minorHAnsi" w:cstheme="minorBidi"/>
-              <w:b w:val="0"/>
-              <w:bCs w:val="0"/>
-              <w:noProof/>
-              <w:kern w:val="2"/>
-              <w:lang w:eastAsia="pt-BR"/>
-              <w14:ligatures w14:val="standardContextual"/>
-            </w:rPr>
-          </w:pPr>
-          <w:hyperlink w:anchor="_Toc178804228" w:history="1">
-            <w:r>
-              <w:rPr>
-                <w:rStyle w:val="Hyperlink"/>
-                <w:noProof/>
-                <w:color w:val="auto"/>
-              </w:rPr>
-              <w:t>3.3.</w:t>
-            </w:r>
-            <w:r>
-              <w:rPr>
-                <w:rFonts w:asciiTheme="minorHAnsi" w:eastAsiaTheme="minorEastAsia" w:hAnsiTheme="minorHAnsi" w:cstheme="minorBidi"/>
-                <w:b w:val="0"/>
-                <w:bCs w:val="0"/>
-                <w:noProof/>
-                <w:kern w:val="2"/>
-                <w:lang w:eastAsia="pt-BR"/>
-                <w14:ligatures w14:val="standardContextual"/>
-              </w:rPr>
-              <w:tab/>
-            </w:r>
-            <w:r>
-              <w:rPr>
-                <w:rStyle w:val="Hyperlink"/>
-                <w:noProof/>
-                <w:color w:val="auto"/>
-              </w:rPr>
-              <w:t>Apresentar um Processo (plano) de gerenciamento de qualidade de software</w:t>
-            </w:r>
-            <w:r>
-              <w:rPr>
-                <w:noProof/>
-                <w:webHidden/>
-              </w:rPr>
-              <w:tab/>
-            </w:r>
-            <w:r>
-              <w:rPr>
-                <w:noProof/>
-                <w:webHidden/>
-              </w:rPr>
-              <w:fldChar w:fldCharType="begin"/>
-            </w:r>
-            <w:r>
-              <w:rPr>
-                <w:noProof/>
-                <w:webHidden/>
-              </w:rPr>
-              <w:instrText xml:space="preserve"> PAGEREF _Toc178804228 \h </w:instrText>
+              <w:instrText xml:space="preserve"> PAGEREF _Toc183029129 \h </w:instrText>
             </w:r>
             <w:r>
               <w:rPr>
@@ -1748,12 +1449,11 @@
               <w14:ligatures w14:val="standardContextual"/>
             </w:rPr>
           </w:pPr>
-          <w:hyperlink w:anchor="_Toc178804229" w:history="1">
+          <w:hyperlink w:anchor="_Toc183029130" w:history="1">
             <w:r>
               <w:rPr>
                 <w:rStyle w:val="Hyperlink"/>
                 <w:noProof/>
-                <w:color w:val="auto"/>
               </w:rPr>
               <w:t>4. REFERÊNCIAS BIBLIOGRÁFICAS</w:t>
             </w:r>
@@ -1776,7 +1476,7 @@
                 <w:noProof/>
                 <w:webHidden/>
               </w:rPr>
-              <w:instrText xml:space="preserve"> PAGEREF _Toc178804229 \h </w:instrText>
+              <w:instrText xml:space="preserve"> PAGEREF _Toc183029130 \h </w:instrText>
             </w:r>
             <w:r>
               <w:rPr>
@@ -1796,7 +1496,7 @@
                 <w:noProof/>
                 <w:webHidden/>
               </w:rPr>
-              <w:t>8</w:t>
+              <w:t>9</w:t>
             </w:r>
             <w:r>
               <w:rPr>
@@ -1844,7 +1544,7 @@
         </w:numPr>
         <w:spacing w:line="360" w:lineRule="auto"/>
       </w:pPr>
-      <w:bookmarkStart w:id="2" w:name="_Toc178804219"/>
+      <w:bookmarkStart w:id="2" w:name="_Toc183029123"/>
       <w:r>
         <w:lastRenderedPageBreak/>
         <w:t>INTRODUÇÃO</w:t>
@@ -1893,12 +1593,13 @@
         </w:numPr>
         <w:spacing w:line="360" w:lineRule="auto"/>
       </w:pPr>
-      <w:bookmarkStart w:id="3" w:name="_Toc178804220"/>
+      <w:bookmarkStart w:id="3" w:name="_Toc183029124"/>
       <w:r>
         <w:t>Teste de Software</w:t>
       </w:r>
       <w:bookmarkEnd w:id="3"/>
     </w:p>
+    <w:p/>
     <w:p>
       <w:pPr>
         <w:pStyle w:val="Ttulo1"/>
@@ -1908,13 +1609,60 @@
         </w:numPr>
         <w:spacing w:line="360" w:lineRule="auto"/>
       </w:pPr>
-      <w:bookmarkStart w:id="4" w:name="_Toc178804221"/>
+      <w:bookmarkStart w:id="4" w:name="_Toc183029125"/>
       <w:r>
-        <w:t>Plano de Teste</w:t>
+        <w:t>Apresentar 2 testes unitários.</w:t>
       </w:r>
       <w:bookmarkEnd w:id="4"/>
     </w:p>
-    <w:p/>
+    <w:p>
+      <w:pPr>
+        <w:spacing w:after="0" w:line="360" w:lineRule="auto"/>
+        <w:ind w:left="708"/>
+        <w:jc w:val="both"/>
+        <w:rPr>
+          <w:rFonts w:eastAsia="Arial" w:cs="Arial"/>
+          <w:szCs w:val="24"/>
+        </w:rPr>
+      </w:pPr>
+      <w:proofErr w:type="gramStart"/>
+      <w:r>
+        <w:rPr>
+          <w:rFonts w:eastAsia="Arial" w:cs="Arial"/>
+          <w:szCs w:val="24"/>
+        </w:rPr>
+        <w:t>O testes</w:t>
+      </w:r>
+      <w:proofErr w:type="gramEnd"/>
+      <w:r>
+        <w:rPr>
+          <w:rFonts w:eastAsia="Arial" w:cs="Arial"/>
+          <w:szCs w:val="24"/>
+        </w:rPr>
+        <w:t xml:space="preserve"> serão apresentados até </w:t>
+      </w:r>
+      <w:r>
+        <w:rPr>
+          <w:rFonts w:eastAsia="Arial" w:cs="Arial"/>
+          <w:szCs w:val="24"/>
+        </w:rPr>
+        <w:t>a entrega final</w:t>
+      </w:r>
+      <w:r>
+        <w:rPr>
+          <w:rFonts w:eastAsia="Arial" w:cs="Arial"/>
+          <w:szCs w:val="24"/>
+        </w:rPr>
+        <w:t xml:space="preserve"> do projeto prevista para </w:t>
+      </w:r>
+      <w:r>
+        <w:rPr>
+          <w:rFonts w:eastAsia="Arial" w:cs="Arial"/>
+          <w:szCs w:val="24"/>
+        </w:rPr>
+        <w:t>o dia 20/11/2024, uma vez que no estágio atual de desenvolvimento não é possível realizar testes.</w:t>
+      </w:r>
+    </w:p>
     <w:p/>
     <w:p>
       <w:pPr>
@@ -1925,78 +1673,14 @@
         </w:numPr>
         <w:spacing w:line="360" w:lineRule="auto"/>
       </w:pPr>
-      <w:bookmarkStart w:id="5" w:name="_Toc178804222"/>
-      <w:r>
-        <w:t>Apresentar 2 testes unitários.</w:t>
-      </w:r>
-      <w:bookmarkEnd w:id="5"/>
-    </w:p>
-    <w:p>
-      <w:pPr>
-        <w:spacing w:after="0" w:line="360" w:lineRule="auto"/>
-        <w:ind w:left="708"/>
-        <w:jc w:val="both"/>
-        <w:rPr>
-          <w:rFonts w:eastAsia="Arial" w:cs="Arial"/>
-          <w:szCs w:val="24"/>
-        </w:rPr>
-      </w:pPr>
-      <w:proofErr w:type="gramStart"/>
-      <w:r>
-        <w:rPr>
-          <w:rFonts w:eastAsia="Arial" w:cs="Arial"/>
-          <w:szCs w:val="24"/>
-        </w:rPr>
-        <w:t>O testes</w:t>
-      </w:r>
-      <w:proofErr w:type="gramEnd"/>
-      <w:r>
-        <w:rPr>
-          <w:rFonts w:eastAsia="Arial" w:cs="Arial"/>
-          <w:szCs w:val="24"/>
-        </w:rPr>
-        <w:t xml:space="preserve"> serão apresentados até </w:t>
-      </w:r>
-      <w:r>
-        <w:rPr>
-          <w:rFonts w:eastAsia="Arial" w:cs="Arial"/>
-          <w:szCs w:val="24"/>
-        </w:rPr>
-        <w:t>a entrega final</w:t>
-      </w:r>
-      <w:r>
-        <w:rPr>
-          <w:rFonts w:eastAsia="Arial" w:cs="Arial"/>
-          <w:szCs w:val="24"/>
-        </w:rPr>
-        <w:t xml:space="preserve"> do projeto prevista para </w:t>
-      </w:r>
-      <w:r>
-        <w:rPr>
-          <w:rFonts w:eastAsia="Arial" w:cs="Arial"/>
-          <w:szCs w:val="24"/>
-        </w:rPr>
-        <w:t>o dia 20/11/2024, uma vez que no estágio atual de desenvolvimento não é possível realizar testes.</w:t>
-      </w:r>
-    </w:p>
-    <w:p/>
-    <w:p>
-      <w:pPr>
-        <w:pStyle w:val="Ttulo1"/>
-        <w:numPr>
-          <w:ilvl w:val="1"/>
-          <w:numId w:val="50"/>
-        </w:numPr>
-        <w:spacing w:line="360" w:lineRule="auto"/>
-      </w:pPr>
-      <w:bookmarkStart w:id="6" w:name="_Toc178804223"/>
+      <w:bookmarkStart w:id="5" w:name="_Toc183029126"/>
       <w:r>
         <w:t xml:space="preserve">Apresentar 2 testes de </w:t>
       </w:r>
       <w:r>
         <w:t>integração</w:t>
       </w:r>
-      <w:bookmarkEnd w:id="6"/>
+      <w:bookmarkEnd w:id="5"/>
     </w:p>
     <w:p>
       <w:pPr>
@@ -2335,29 +2019,19 @@
     <w:p/>
     <w:p>
       <w:pPr>
-        <w:pStyle w:val="PargrafodaLista"/>
+        <w:pStyle w:val="Ttulo1"/>
         <w:numPr>
-          <w:ilvl w:val="1"/>
+          <w:ilvl w:val="0"/>
           <w:numId w:val="50"/>
         </w:numPr>
-        <w:rPr>
-          <w:rFonts w:eastAsiaTheme="majorEastAsia" w:cstheme="majorBidi"/>
-          <w:b/>
-          <w:szCs w:val="32"/>
-        </w:rPr>
-      </w:pPr>
+        <w:spacing w:line="360" w:lineRule="auto"/>
+      </w:pPr>
+      <w:bookmarkStart w:id="6" w:name="_Toc183029127"/>
       <w:r>
-        <w:rPr>
-          <w:rFonts w:eastAsiaTheme="majorEastAsia" w:cstheme="majorBidi"/>
-          <w:b/>
-          <w:szCs w:val="32"/>
-        </w:rPr>
-        <w:t>Apresentar 2 testes de componentes</w:t>
+        <w:t>Qualidade de Software</w:t>
       </w:r>
+      <w:bookmarkEnd w:id="6"/>
     </w:p>
-    <w:p/>
-    <w:p/>
-    <w:p/>
     <w:p>
       <w:pPr>
         <w:pStyle w:val="Ttulo1"/>
@@ -2367,9 +2041,9 @@
         </w:numPr>
         <w:spacing w:line="360" w:lineRule="auto"/>
       </w:pPr>
-      <w:bookmarkStart w:id="7" w:name="_Toc178804224"/>
+      <w:bookmarkStart w:id="7" w:name="_Toc183029128"/>
       <w:r>
-        <w:t>Apresentar um teste de sistema.</w:t>
+        <w:t>Indicar 4 atributos de qualidade de software e informar como foi aplicado no projeto integrador (PI)</w:t>
       </w:r>
       <w:bookmarkEnd w:id="7"/>
     </w:p>
@@ -2381,51 +2055,18 @@
       <w:pPr>
         <w:pStyle w:val="Ttulo1"/>
         <w:numPr>
-          <w:ilvl w:val="0"/>
-          <w:numId w:val="50"/>
-        </w:numPr>
-        <w:spacing w:line="360" w:lineRule="auto"/>
-      </w:pPr>
-      <w:bookmarkStart w:id="8" w:name="_Toc178804225"/>
-      <w:r>
-        <w:t>Qualidade de Software</w:t>
-      </w:r>
-      <w:bookmarkEnd w:id="8"/>
-    </w:p>
-    <w:p>
-      <w:pPr>
-        <w:pStyle w:val="Ttulo1"/>
-        <w:numPr>
-          <w:ilvl w:val="1"/>
-          <w:numId w:val="50"/>
-        </w:numPr>
-        <w:spacing w:line="360" w:lineRule="auto"/>
-      </w:pPr>
-      <w:bookmarkStart w:id="9" w:name="_Toc178804226"/>
-      <w:r>
-        <w:t>Indicar 4 atributos de qualidade de software e informar como foi aplicado no projeto integrador (PI)</w:t>
-      </w:r>
-      <w:bookmarkEnd w:id="9"/>
-    </w:p>
-    <w:p/>
-    <w:p/>
-    <w:p/>
-    <w:p/>
-    <w:p>
-      <w:pPr>
-        <w:pStyle w:val="Ttulo1"/>
-        <w:numPr>
           <w:ilvl w:val="1"/>
           <w:numId w:val="50"/>
         </w:numPr>
         <w:spacing w:line="360" w:lineRule="auto"/>
         <w:jc w:val="both"/>
       </w:pPr>
-      <w:bookmarkStart w:id="10" w:name="_Toc178804227"/>
+      <w:bookmarkStart w:id="8" w:name="_Toc183029129"/>
       <w:r>
+        <w:lastRenderedPageBreak/>
         <w:t>Apresentar um Modelo que qualidade de software</w:t>
       </w:r>
-      <w:bookmarkEnd w:id="10"/>
+      <w:bookmarkEnd w:id="8"/>
     </w:p>
     <w:p>
       <w:pPr>
@@ -2463,21 +2104,7 @@
           <w:rFonts w:eastAsia="Arial" w:cs="Arial"/>
           <w:szCs w:val="24"/>
         </w:rPr>
-        <w:t>Do</w:t>
-      </w:r>
-      <w:r>
-        <w:rPr>
-          <w:rFonts w:eastAsia="Arial" w:cs="Arial"/>
-          <w:szCs w:val="24"/>
-        </w:rPr>
-        <w:t>aM</w:t>
-      </w:r>
-      <w:r>
-        <w:rPr>
-          <w:rFonts w:eastAsia="Arial" w:cs="Arial"/>
-          <w:szCs w:val="24"/>
-        </w:rPr>
-        <w:t>ais</w:t>
+        <w:t>DoaMais</w:t>
       </w:r>
       <w:proofErr w:type="spellEnd"/>
       <w:r>
@@ -2485,28 +2112,14 @@
           <w:rFonts w:eastAsia="Arial" w:cs="Arial"/>
           <w:szCs w:val="24"/>
         </w:rPr>
-        <w:t xml:space="preserve"> foi baseado na </w:t>
+        <w:t xml:space="preserve"> foi baseado na norma </w:t>
       </w:r>
       <w:r>
         <w:rPr>
           <w:rFonts w:eastAsia="Arial" w:cs="Arial"/>
           <w:szCs w:val="24"/>
         </w:rPr>
-        <w:t xml:space="preserve">norma </w:t>
-      </w:r>
-      <w:r>
-        <w:rPr>
-          <w:rFonts w:eastAsia="Arial" w:cs="Arial"/>
-          <w:szCs w:val="24"/>
-        </w:rPr>
-        <w:t>ISO/IEC 25010</w:t>
-      </w:r>
-      <w:r>
-        <w:rPr>
-          <w:rFonts w:eastAsia="Arial" w:cs="Arial"/>
-          <w:szCs w:val="24"/>
-        </w:rPr>
-        <w:t xml:space="preserve"> </w:t>
+        <w:t xml:space="preserve">ISO/IEC 25010 </w:t>
       </w:r>
       <w:r>
         <w:rPr>
@@ -2531,6 +2144,9 @@
         <w:ind w:left="708"/>
       </w:pPr>
       <w:r>
+        <w:rPr>
+          <w:noProof/>
+        </w:rPr>
         <w:drawing>
           <wp:inline distT="0" distB="0" distL="0" distR="0" wp14:anchorId="19D47D3B" wp14:editId="7F8833C9">
             <wp:extent cx="5400040" cy="1359535"/>
@@ -2689,7 +2305,6 @@
           <w:noProof/>
           <w:szCs w:val="24"/>
         </w:rPr>
-        <w:lastRenderedPageBreak/>
         <w:drawing>
           <wp:inline distT="0" distB="0" distL="0" distR="0" wp14:anchorId="5346DE9C" wp14:editId="0308D564">
             <wp:extent cx="5401310" cy="1798320"/>
@@ -2845,6 +2460,7 @@
         <w:rPr>
           <w:noProof/>
         </w:rPr>
+        <w:lastRenderedPageBreak/>
         <w:drawing>
           <wp:inline distT="0" distB="0" distL="0" distR="0" wp14:anchorId="2241F6CA" wp14:editId="269E1DCF">
             <wp:extent cx="5400040" cy="3175635"/>
@@ -2955,29 +2571,9 @@
     <w:p>
       <w:pPr>
         <w:pStyle w:val="Ttulo1"/>
-        <w:numPr>
-          <w:ilvl w:val="1"/>
-          <w:numId w:val="50"/>
-        </w:numPr>
-        <w:spacing w:line="360" w:lineRule="auto"/>
-        <w:jc w:val="both"/>
-      </w:pPr>
-      <w:bookmarkStart w:id="11" w:name="_Toc178804228"/>
+      </w:pPr>
+      <w:bookmarkStart w:id="9" w:name="_Toc183029130"/>
       <w:r>
-        <w:t>Apresentar um Processo (plano) de gerenciamento de qualidade de software</w:t>
-      </w:r>
-      <w:bookmarkEnd w:id="11"/>
-    </w:p>
-    <w:p/>
-    <w:p/>
-    <w:p/>
-    <w:p>
-      <w:pPr>
-        <w:pStyle w:val="Ttulo1"/>
-      </w:pPr>
-      <w:bookmarkStart w:id="12" w:name="_Toc178804229"/>
-      <w:r>
-        <w:lastRenderedPageBreak/>
         <w:t>4</w:t>
       </w:r>
       <w:r>
@@ -2995,7 +2591,7 @@
       <w:r>
         <w:t xml:space="preserve"> BIBLIOGRÁFICAS</w:t>
       </w:r>
-      <w:bookmarkEnd w:id="12"/>
+      <w:bookmarkEnd w:id="9"/>
     </w:p>
     <w:p>
       <w:pPr>
@@ -11057,15 +10653,7 @@
 </file>
 
 <file path=customXml/item2.xml><?xml version="1.0" encoding="utf-8"?>
-<p:properties xmlns:p="http://schemas.microsoft.com/office/2006/metadata/properties" xmlns:xsi="http://www.w3.org/2001/XMLSchema-instance" xmlns:pc="http://schemas.microsoft.com/office/infopath/2007/PartnerControls">
-  <documentManagement>
-    <Observa_x00e7__x00e3_o xmlns="bc3dfc07-e47c-4b85-a6bf-32ae2f231cb4" xsi:nil="true"/>
-    <lcf76f155ced4ddcb4097134ff3c332f xmlns="bc3dfc07-e47c-4b85-a6bf-32ae2f231cb4">
-      <Terms xmlns="http://schemas.microsoft.com/office/infopath/2007/PartnerControls"/>
-    </lcf76f155ced4ddcb4097134ff3c332f>
-    <TaxCatchAll xmlns="0635c9e9-95f2-48cc-b088-83b75dee3854" xsi:nil="true"/>
-  </documentManagement>
-</p:properties>
+<b:Sources xmlns:b="http://schemas.openxmlformats.org/officeDocument/2006/bibliography" xmlns="http://schemas.openxmlformats.org/officeDocument/2006/bibliography" SelectedStyle="\APASixthEditionOfficeOnline.xsl" StyleName="APA" Version="6"/>
 </file>
 
 <file path=customXml/item3.xml><?xml version="1.0" encoding="utf-8"?>
@@ -11078,7 +10666,15 @@
 </file>
 
 <file path=customXml/item4.xml><?xml version="1.0" encoding="utf-8"?>
-<b:Sources xmlns:b="http://schemas.openxmlformats.org/officeDocument/2006/bibliography" xmlns="http://schemas.openxmlformats.org/officeDocument/2006/bibliography" SelectedStyle="\APASixthEditionOfficeOnline.xsl" StyleName="APA" Version="6"/>
+<p:properties xmlns:p="http://schemas.microsoft.com/office/2006/metadata/properties" xmlns:xsi="http://www.w3.org/2001/XMLSchema-instance" xmlns:pc="http://schemas.microsoft.com/office/infopath/2007/PartnerControls">
+  <documentManagement>
+    <Observa_x00e7__x00e3_o xmlns="bc3dfc07-e47c-4b85-a6bf-32ae2f231cb4" xsi:nil="true"/>
+    <lcf76f155ced4ddcb4097134ff3c332f xmlns="bc3dfc07-e47c-4b85-a6bf-32ae2f231cb4">
+      <Terms xmlns="http://schemas.microsoft.com/office/infopath/2007/PartnerControls"/>
+    </lcf76f155ced4ddcb4097134ff3c332f>
+    <TaxCatchAll xmlns="0635c9e9-95f2-48cc-b088-83b75dee3854" xsi:nil="true"/>
+  </documentManagement>
+</p:properties>
 </file>
 
 <file path=customXml/itemProps1.xml><?xml version="1.0" encoding="utf-8"?>
@@ -11101,12 +10697,9 @@
 </file>
 
 <file path=customXml/itemProps2.xml><?xml version="1.0" encoding="utf-8"?>
-<ds:datastoreItem xmlns:ds="http://schemas.openxmlformats.org/officeDocument/2006/customXml" ds:itemID="{8DB47DE7-3B1B-464C-ABC4-4FAF9FDBF6B1}">
+<ds:datastoreItem xmlns:ds="http://schemas.openxmlformats.org/officeDocument/2006/customXml" ds:itemID="{8E4D90DD-7A4B-428E-B52F-C2ADDEC2F6F8}">
   <ds:schemaRefs>
-    <ds:schemaRef ds:uri="http://schemas.microsoft.com/office/2006/metadata/properties"/>
-    <ds:schemaRef ds:uri="http://schemas.microsoft.com/office/infopath/2007/PartnerControls"/>
-    <ds:schemaRef ds:uri="bc3dfc07-e47c-4b85-a6bf-32ae2f231cb4"/>
-    <ds:schemaRef ds:uri="0635c9e9-95f2-48cc-b088-83b75dee3854"/>
+    <ds:schemaRef ds:uri="http://schemas.openxmlformats.org/officeDocument/2006/bibliography"/>
   </ds:schemaRefs>
 </ds:datastoreItem>
 </file>
@@ -11120,9 +10713,12 @@
 </file>
 
 <file path=customXml/itemProps4.xml><?xml version="1.0" encoding="utf-8"?>
-<ds:datastoreItem xmlns:ds="http://schemas.openxmlformats.org/officeDocument/2006/customXml" ds:itemID="{8E4D90DD-7A4B-428E-B52F-C2ADDEC2F6F8}">
+<ds:datastoreItem xmlns:ds="http://schemas.openxmlformats.org/officeDocument/2006/customXml" ds:itemID="{8DB47DE7-3B1B-464C-ABC4-4FAF9FDBF6B1}">
   <ds:schemaRefs>
-    <ds:schemaRef ds:uri="http://schemas.openxmlformats.org/officeDocument/2006/bibliography"/>
+    <ds:schemaRef ds:uri="http://schemas.microsoft.com/office/2006/metadata/properties"/>
+    <ds:schemaRef ds:uri="http://schemas.microsoft.com/office/infopath/2007/PartnerControls"/>
+    <ds:schemaRef ds:uri="bc3dfc07-e47c-4b85-a6bf-32ae2f231cb4"/>
+    <ds:schemaRef ds:uri="0635c9e9-95f2-48cc-b088-83b75dee3854"/>
   </ds:schemaRefs>
 </ds:datastoreItem>
 </file>
</xml_diff>